<commit_message>
add some text to conlusion
Error is found in the one of the models. But it's not enough time to fix it.
The URL to repository on github is added
</commit_message>
<xml_diff>
--- a/st81578 part-1.docx
+++ b/st81578 part-1.docx
@@ -30070,6 +30070,27 @@
     </w:p>
     <w:p>
       <w:pPr>
+        <w:spacing w:after="0" w:line="360" w:lineRule="auto"/>
+        <w:jc w:val="both"/>
+        <w:rPr>
+          <w:rFonts w:ascii="Times New Roman" w:hAnsi="Times New Roman" w:cs="Times New Roman"/>
+          <w:noProof/>
+          <w:sz w:val="24"/>
+          <w:szCs w:val="28"/>
+        </w:rPr>
+      </w:pPr>
+      <w:r>
+        <w:rPr>
+          <w:rFonts w:ascii="Times New Roman" w:hAnsi="Times New Roman" w:cs="Times New Roman"/>
+          <w:noProof/>
+          <w:sz w:val="24"/>
+          <w:szCs w:val="28"/>
+        </w:rPr>
+        <w:t>Additionally, the error in the GPSS is found. The value of the parameter of the random generator should be 0.1 in the J2 processing time generation step, but 0.5 is used. And it’s not enough time to fix it.</w:t>
+      </w:r>
+    </w:p>
+    <w:p>
+      <w:pPr>
         <w:spacing w:line="278" w:lineRule="auto"/>
         <w:rPr>
           <w:rFonts w:ascii="Times New Roman" w:hAnsi="Times New Roman" w:cs="Times New Roman"/>
@@ -30155,6 +30176,38 @@
         </w:rPr>
         <w:t xml:space="preserve">The all developed code and models is placed on GitHub in current repository: </w:t>
       </w:r>
+      <w:r>
+        <w:rPr>
+          <w:rFonts w:ascii="Times New Roman" w:hAnsi="Times New Roman" w:cs="Times New Roman"/>
+          <w:color w:val="auto"/>
+          <w:sz w:val="24"/>
+          <w:szCs w:val="28"/>
+          <w:lang w:val="lv-LV"/>
+        </w:rPr>
+        <w:t xml:space="preserve"> </w:t>
+      </w:r>
+      <w:hyperlink r:id="rId43" w:history="1">
+        <w:r>
+          <w:rPr>
+            <w:rStyle w:val="Hyperlink"/>
+            <w:rFonts w:ascii="Times New Roman" w:hAnsi="Times New Roman" w:cs="Times New Roman"/>
+            <w:sz w:val="24"/>
+            <w:szCs w:val="28"/>
+            <w:lang w:val="lv-LV"/>
+          </w:rPr>
+          <w:t>https://github.com/CROKMOLE/assign-1-SAM</w:t>
+        </w:r>
+      </w:hyperlink>
+      <w:r>
+        <w:rPr>
+          <w:rFonts w:ascii="Times New Roman" w:hAnsi="Times New Roman" w:cs="Times New Roman"/>
+          <w:color w:val="auto"/>
+          <w:sz w:val="24"/>
+          <w:szCs w:val="28"/>
+          <w:lang w:val="lv-LV"/>
+        </w:rPr>
+        <w:t xml:space="preserve"> </w:t>
+      </w:r>
     </w:p>
     <w:p>
       <w:pPr>
@@ -30171,7 +30224,7 @@
       </w:pPr>
     </w:p>
     <w:sectPr>
-      <w:footerReference w:type="default" r:id="rId43"/>
+      <w:footerReference w:type="default" r:id="rId44"/>
       <w:pgSz w:w="12240" w:h="15840"/>
       <w:pgMar w:top="1441" w:right="1388" w:bottom="1487" w:left="1440" w:header="720" w:footer="720" w:gutter="0"/>
       <w:pgNumType w:start="1"/>

</xml_diff>